<commit_message>
requisitos funcionales de desarrollo de propuesta
</commit_message>
<xml_diff>
--- a/Informe de practicas v2.docx
+++ b/Informe de practicas v2.docx
@@ -11141,9 +11141,6 @@
           <w:numId w:val="17"/>
         </w:numPr>
       </w:pPr>
-      <w:r>
-        <w:t>D</w:t>
-      </w:r>
     </w:p>
     <w:p>
       <w:pPr>
@@ -11209,6 +11206,143 @@
       </w:r>
       <w:bookmarkEnd w:id="95"/>
       <w:bookmarkEnd w:id="96"/>
+    </w:p>
+    <w:p>
+      <w:pPr>
+        <w:pStyle w:val="Ttulo4"/>
+      </w:pPr>
+      <w:r>
+        <w:t>Requisitos Funcionales</w:t>
+      </w:r>
+    </w:p>
+    <w:p>
+      <w:pPr>
+        <w:pStyle w:val="Prrafodelista"/>
+        <w:numPr>
+          <w:ilvl w:val="0"/>
+          <w:numId w:val="17"/>
+        </w:numPr>
+      </w:pPr>
+      <w:r>
+        <w:t>El sistema web permite crear los las incidencias delictivas por parte de los ciudadanos</w:t>
+      </w:r>
+    </w:p>
+    <w:p>
+      <w:pPr>
+        <w:pStyle w:val="Prrafodelista"/>
+        <w:numPr>
+          <w:ilvl w:val="0"/>
+          <w:numId w:val="17"/>
+        </w:numPr>
+      </w:pPr>
+      <w:r>
+        <w:t>El sistema web cuenta con un inicio de sesión, para que los usuarios puedan ingresar al sistema.</w:t>
+      </w:r>
+    </w:p>
+    <w:p>
+      <w:pPr>
+        <w:pStyle w:val="Prrafodelista"/>
+        <w:numPr>
+          <w:ilvl w:val="0"/>
+          <w:numId w:val="17"/>
+        </w:numPr>
+      </w:pPr>
+      <w:r>
+        <w:t>El sistema web realiza el reporte por fecha y estado de las incidencias delictivas</w:t>
+      </w:r>
+    </w:p>
+    <w:p>
+      <w:pPr>
+        <w:pStyle w:val="Prrafodelista"/>
+        <w:numPr>
+          <w:ilvl w:val="0"/>
+          <w:numId w:val="17"/>
+        </w:numPr>
+      </w:pPr>
+      <w:r>
+        <w:t xml:space="preserve">El sistema web permite realizar la modificación de los estados de registro de incidente delictivo. </w:t>
+      </w:r>
+    </w:p>
+    <w:p>
+      <w:pPr>
+        <w:pStyle w:val="Ttulo4"/>
+      </w:pPr>
+      <w:r>
+        <w:t>Requisitos no funcionales</w:t>
+      </w:r>
+    </w:p>
+    <w:p>
+      <w:pPr>
+        <w:pStyle w:val="Prrafodelista"/>
+        <w:numPr>
+          <w:ilvl w:val="0"/>
+          <w:numId w:val="22"/>
+        </w:numPr>
+      </w:pPr>
+      <w:r>
+        <w:t xml:space="preserve">El sistema web tiene que proporcionar un mensaje de confirmación al </w:t>
+      </w:r>
+      <w:r>
+        <w:t xml:space="preserve">crear, editar t </w:t>
+      </w:r>
+      <w:r>
+        <w:t>eliminar algún registro.</w:t>
+      </w:r>
+    </w:p>
+    <w:p>
+      <w:pPr>
+        <w:pStyle w:val="Prrafodelista"/>
+        <w:numPr>
+          <w:ilvl w:val="0"/>
+          <w:numId w:val="22"/>
+        </w:numPr>
+      </w:pPr>
+      <w:r>
+        <w:t>El sistema web, debe contener información adicional del registro dentro de la base de datos.</w:t>
+      </w:r>
+    </w:p>
+    <w:p>
+      <w:pPr>
+        <w:pStyle w:val="Prrafodelista"/>
+        <w:numPr>
+          <w:ilvl w:val="0"/>
+          <w:numId w:val="22"/>
+        </w:numPr>
+      </w:pPr>
+      <w:r>
+        <w:t>El sistema web debe ser de fácil uso para los usuarios.</w:t>
+      </w:r>
+    </w:p>
+    <w:p>
+      <w:pPr>
+        <w:pStyle w:val="Prrafodelista"/>
+        <w:numPr>
+          <w:ilvl w:val="0"/>
+          <w:numId w:val="22"/>
+        </w:numPr>
+      </w:pPr>
+      <w:r>
+        <w:lastRenderedPageBreak/>
+        <w:t>El sistema web tiene que contar con una interfaz agradable e intuitiva.</w:t>
+      </w:r>
+    </w:p>
+    <w:p>
+      <w:pPr>
+        <w:pStyle w:val="Prrafodelista"/>
+        <w:numPr>
+          <w:ilvl w:val="0"/>
+          <w:numId w:val="22"/>
+        </w:numPr>
+      </w:pPr>
+      <w:r>
+        <w:t>EL s</w:t>
+      </w:r>
+      <w:r>
+        <w:t xml:space="preserve">istema web </w:t>
+      </w:r>
+      <w:r>
+        <w:t>debe contar con colores representativos a la Municipalidad Distrital de Ciudad Nueva.</w:t>
+      </w:r>
     </w:p>
     <w:p>
       <w:pPr>
@@ -11860,7 +11994,7 @@
   <w:abstractNum w:abstractNumId="3" w15:restartNumberingAfterBreak="0">
     <w:nsid w:val="30892F10"/>
     <w:multiLevelType w:val="hybridMultilevel"/>
-    <w:tmpl w:val="87CAF9FC"/>
+    <w:tmpl w:val="65E81502"/>
     <w:lvl w:ilvl="0" w:tplc="280A0001">
       <w:start w:val="1"/>
       <w:numFmt w:val="bullet"/>
@@ -12084,16 +12218,16 @@
     </w:lvl>
   </w:abstractNum>
   <w:abstractNum w:abstractNumId="5" w15:restartNumberingAfterBreak="0">
-    <w:nsid w:val="4A2B1935"/>
+    <w:nsid w:val="49021948"/>
     <w:multiLevelType w:val="hybridMultilevel"/>
-    <w:tmpl w:val="97643AE4"/>
+    <w:tmpl w:val="4C54850A"/>
     <w:lvl w:ilvl="0" w:tplc="280A0001">
       <w:start w:val="1"/>
       <w:numFmt w:val="bullet"/>
       <w:lvlText w:val=""/>
       <w:lvlJc w:val="left"/>
       <w:pPr>
-        <w:ind w:left="1440" w:hanging="360"/>
+        <w:ind w:left="1803" w:hanging="360"/>
       </w:pPr>
       <w:rPr>
         <w:rFonts w:ascii="Symbol" w:hAnsi="Symbol" w:hint="default"/>
@@ -12105,7 +12239,7 @@
       <w:lvlText w:val="o"/>
       <w:lvlJc w:val="left"/>
       <w:pPr>
-        <w:ind w:left="2160" w:hanging="360"/>
+        <w:ind w:left="2523" w:hanging="360"/>
       </w:pPr>
       <w:rPr>
         <w:rFonts w:ascii="Courier New" w:hAnsi="Courier New" w:cs="Courier New" w:hint="default"/>
@@ -12117,7 +12251,7 @@
       <w:lvlText w:val=""/>
       <w:lvlJc w:val="left"/>
       <w:pPr>
-        <w:ind w:left="2880" w:hanging="360"/>
+        <w:ind w:left="3243" w:hanging="360"/>
       </w:pPr>
       <w:rPr>
         <w:rFonts w:ascii="Wingdings" w:hAnsi="Wingdings" w:hint="default"/>
@@ -12129,7 +12263,7 @@
       <w:lvlText w:val=""/>
       <w:lvlJc w:val="left"/>
       <w:pPr>
-        <w:ind w:left="3600" w:hanging="360"/>
+        <w:ind w:left="3963" w:hanging="360"/>
       </w:pPr>
       <w:rPr>
         <w:rFonts w:ascii="Symbol" w:hAnsi="Symbol" w:hint="default"/>
@@ -12141,7 +12275,7 @@
       <w:lvlText w:val="o"/>
       <w:lvlJc w:val="left"/>
       <w:pPr>
-        <w:ind w:left="4320" w:hanging="360"/>
+        <w:ind w:left="4683" w:hanging="360"/>
       </w:pPr>
       <w:rPr>
         <w:rFonts w:ascii="Courier New" w:hAnsi="Courier New" w:cs="Courier New" w:hint="default"/>
@@ -12153,7 +12287,7 @@
       <w:lvlText w:val=""/>
       <w:lvlJc w:val="left"/>
       <w:pPr>
-        <w:ind w:left="5040" w:hanging="360"/>
+        <w:ind w:left="5403" w:hanging="360"/>
       </w:pPr>
       <w:rPr>
         <w:rFonts w:ascii="Wingdings" w:hAnsi="Wingdings" w:hint="default"/>
@@ -12165,7 +12299,7 @@
       <w:lvlText w:val=""/>
       <w:lvlJc w:val="left"/>
       <w:pPr>
-        <w:ind w:left="5760" w:hanging="360"/>
+        <w:ind w:left="6123" w:hanging="360"/>
       </w:pPr>
       <w:rPr>
         <w:rFonts w:ascii="Symbol" w:hAnsi="Symbol" w:hint="default"/>
@@ -12177,7 +12311,7 @@
       <w:lvlText w:val="o"/>
       <w:lvlJc w:val="left"/>
       <w:pPr>
-        <w:ind w:left="6480" w:hanging="360"/>
+        <w:ind w:left="6843" w:hanging="360"/>
       </w:pPr>
       <w:rPr>
         <w:rFonts w:ascii="Courier New" w:hAnsi="Courier New" w:cs="Courier New" w:hint="default"/>
@@ -12189,7 +12323,7 @@
       <w:lvlText w:val=""/>
       <w:lvlJc w:val="left"/>
       <w:pPr>
-        <w:ind w:left="7200" w:hanging="360"/>
+        <w:ind w:left="7563" w:hanging="360"/>
       </w:pPr>
       <w:rPr>
         <w:rFonts w:ascii="Wingdings" w:hAnsi="Wingdings" w:hint="default"/>
@@ -12197,16 +12331,16 @@
     </w:lvl>
   </w:abstractNum>
   <w:abstractNum w:abstractNumId="6" w15:restartNumberingAfterBreak="0">
-    <w:nsid w:val="4A7948EF"/>
+    <w:nsid w:val="4A2B1935"/>
     <w:multiLevelType w:val="hybridMultilevel"/>
-    <w:tmpl w:val="5BA43F4E"/>
+    <w:tmpl w:val="97643AE4"/>
     <w:lvl w:ilvl="0" w:tplc="280A0001">
       <w:start w:val="1"/>
       <w:numFmt w:val="bullet"/>
       <w:lvlText w:val=""/>
       <w:lvlJc w:val="left"/>
       <w:pPr>
-        <w:ind w:left="2160" w:hanging="360"/>
+        <w:ind w:left="1440" w:hanging="360"/>
       </w:pPr>
       <w:rPr>
         <w:rFonts w:ascii="Symbol" w:hAnsi="Symbol" w:hint="default"/>
@@ -12218,7 +12352,7 @@
       <w:lvlText w:val="o"/>
       <w:lvlJc w:val="left"/>
       <w:pPr>
-        <w:ind w:left="2880" w:hanging="360"/>
+        <w:ind w:left="2160" w:hanging="360"/>
       </w:pPr>
       <w:rPr>
         <w:rFonts w:ascii="Courier New" w:hAnsi="Courier New" w:cs="Courier New" w:hint="default"/>
@@ -12230,7 +12364,7 @@
       <w:lvlText w:val=""/>
       <w:lvlJc w:val="left"/>
       <w:pPr>
-        <w:ind w:left="3600" w:hanging="360"/>
+        <w:ind w:left="2880" w:hanging="360"/>
       </w:pPr>
       <w:rPr>
         <w:rFonts w:ascii="Wingdings" w:hAnsi="Wingdings" w:hint="default"/>
@@ -12242,7 +12376,7 @@
       <w:lvlText w:val=""/>
       <w:lvlJc w:val="left"/>
       <w:pPr>
-        <w:ind w:left="4320" w:hanging="360"/>
+        <w:ind w:left="3600" w:hanging="360"/>
       </w:pPr>
       <w:rPr>
         <w:rFonts w:ascii="Symbol" w:hAnsi="Symbol" w:hint="default"/>
@@ -12254,7 +12388,7 @@
       <w:lvlText w:val="o"/>
       <w:lvlJc w:val="left"/>
       <w:pPr>
-        <w:ind w:left="5040" w:hanging="360"/>
+        <w:ind w:left="4320" w:hanging="360"/>
       </w:pPr>
       <w:rPr>
         <w:rFonts w:ascii="Courier New" w:hAnsi="Courier New" w:cs="Courier New" w:hint="default"/>
@@ -12266,7 +12400,7 @@
       <w:lvlText w:val=""/>
       <w:lvlJc w:val="left"/>
       <w:pPr>
-        <w:ind w:left="5760" w:hanging="360"/>
+        <w:ind w:left="5040" w:hanging="360"/>
       </w:pPr>
       <w:rPr>
         <w:rFonts w:ascii="Wingdings" w:hAnsi="Wingdings" w:hint="default"/>
@@ -12278,7 +12412,7 @@
       <w:lvlText w:val=""/>
       <w:lvlJc w:val="left"/>
       <w:pPr>
-        <w:ind w:left="6480" w:hanging="360"/>
+        <w:ind w:left="5760" w:hanging="360"/>
       </w:pPr>
       <w:rPr>
         <w:rFonts w:ascii="Symbol" w:hAnsi="Symbol" w:hint="default"/>
@@ -12290,7 +12424,7 @@
       <w:lvlText w:val="o"/>
       <w:lvlJc w:val="left"/>
       <w:pPr>
-        <w:ind w:left="7200" w:hanging="360"/>
+        <w:ind w:left="6480" w:hanging="360"/>
       </w:pPr>
       <w:rPr>
         <w:rFonts w:ascii="Courier New" w:hAnsi="Courier New" w:cs="Courier New" w:hint="default"/>
@@ -12302,7 +12436,7 @@
       <w:lvlText w:val=""/>
       <w:lvlJc w:val="left"/>
       <w:pPr>
-        <w:ind w:left="7920" w:hanging="360"/>
+        <w:ind w:left="7200" w:hanging="360"/>
       </w:pPr>
       <w:rPr>
         <w:rFonts w:ascii="Wingdings" w:hAnsi="Wingdings" w:hint="default"/>
@@ -12310,6 +12444,119 @@
     </w:lvl>
   </w:abstractNum>
   <w:abstractNum w:abstractNumId="7" w15:restartNumberingAfterBreak="0">
+    <w:nsid w:val="4A7948EF"/>
+    <w:multiLevelType w:val="hybridMultilevel"/>
+    <w:tmpl w:val="5BA43F4E"/>
+    <w:lvl w:ilvl="0" w:tplc="280A0001">
+      <w:start w:val="1"/>
+      <w:numFmt w:val="bullet"/>
+      <w:lvlText w:val=""/>
+      <w:lvlJc w:val="left"/>
+      <w:pPr>
+        <w:ind w:left="2160" w:hanging="360"/>
+      </w:pPr>
+      <w:rPr>
+        <w:rFonts w:ascii="Symbol" w:hAnsi="Symbol" w:hint="default"/>
+      </w:rPr>
+    </w:lvl>
+    <w:lvl w:ilvl="1" w:tplc="280A0003" w:tentative="1">
+      <w:start w:val="1"/>
+      <w:numFmt w:val="bullet"/>
+      <w:lvlText w:val="o"/>
+      <w:lvlJc w:val="left"/>
+      <w:pPr>
+        <w:ind w:left="2880" w:hanging="360"/>
+      </w:pPr>
+      <w:rPr>
+        <w:rFonts w:ascii="Courier New" w:hAnsi="Courier New" w:cs="Courier New" w:hint="default"/>
+      </w:rPr>
+    </w:lvl>
+    <w:lvl w:ilvl="2" w:tplc="280A0005" w:tentative="1">
+      <w:start w:val="1"/>
+      <w:numFmt w:val="bullet"/>
+      <w:lvlText w:val=""/>
+      <w:lvlJc w:val="left"/>
+      <w:pPr>
+        <w:ind w:left="3600" w:hanging="360"/>
+      </w:pPr>
+      <w:rPr>
+        <w:rFonts w:ascii="Wingdings" w:hAnsi="Wingdings" w:hint="default"/>
+      </w:rPr>
+    </w:lvl>
+    <w:lvl w:ilvl="3" w:tplc="280A0001" w:tentative="1">
+      <w:start w:val="1"/>
+      <w:numFmt w:val="bullet"/>
+      <w:lvlText w:val=""/>
+      <w:lvlJc w:val="left"/>
+      <w:pPr>
+        <w:ind w:left="4320" w:hanging="360"/>
+      </w:pPr>
+      <w:rPr>
+        <w:rFonts w:ascii="Symbol" w:hAnsi="Symbol" w:hint="default"/>
+      </w:rPr>
+    </w:lvl>
+    <w:lvl w:ilvl="4" w:tplc="280A0003" w:tentative="1">
+      <w:start w:val="1"/>
+      <w:numFmt w:val="bullet"/>
+      <w:lvlText w:val="o"/>
+      <w:lvlJc w:val="left"/>
+      <w:pPr>
+        <w:ind w:left="5040" w:hanging="360"/>
+      </w:pPr>
+      <w:rPr>
+        <w:rFonts w:ascii="Courier New" w:hAnsi="Courier New" w:cs="Courier New" w:hint="default"/>
+      </w:rPr>
+    </w:lvl>
+    <w:lvl w:ilvl="5" w:tplc="280A0005" w:tentative="1">
+      <w:start w:val="1"/>
+      <w:numFmt w:val="bullet"/>
+      <w:lvlText w:val=""/>
+      <w:lvlJc w:val="left"/>
+      <w:pPr>
+        <w:ind w:left="5760" w:hanging="360"/>
+      </w:pPr>
+      <w:rPr>
+        <w:rFonts w:ascii="Wingdings" w:hAnsi="Wingdings" w:hint="default"/>
+      </w:rPr>
+    </w:lvl>
+    <w:lvl w:ilvl="6" w:tplc="280A0001" w:tentative="1">
+      <w:start w:val="1"/>
+      <w:numFmt w:val="bullet"/>
+      <w:lvlText w:val=""/>
+      <w:lvlJc w:val="left"/>
+      <w:pPr>
+        <w:ind w:left="6480" w:hanging="360"/>
+      </w:pPr>
+      <w:rPr>
+        <w:rFonts w:ascii="Symbol" w:hAnsi="Symbol" w:hint="default"/>
+      </w:rPr>
+    </w:lvl>
+    <w:lvl w:ilvl="7" w:tplc="280A0003" w:tentative="1">
+      <w:start w:val="1"/>
+      <w:numFmt w:val="bullet"/>
+      <w:lvlText w:val="o"/>
+      <w:lvlJc w:val="left"/>
+      <w:pPr>
+        <w:ind w:left="7200" w:hanging="360"/>
+      </w:pPr>
+      <w:rPr>
+        <w:rFonts w:ascii="Courier New" w:hAnsi="Courier New" w:cs="Courier New" w:hint="default"/>
+      </w:rPr>
+    </w:lvl>
+    <w:lvl w:ilvl="8" w:tplc="280A0005" w:tentative="1">
+      <w:start w:val="1"/>
+      <w:numFmt w:val="bullet"/>
+      <w:lvlText w:val=""/>
+      <w:lvlJc w:val="left"/>
+      <w:pPr>
+        <w:ind w:left="7920" w:hanging="360"/>
+      </w:pPr>
+      <w:rPr>
+        <w:rFonts w:ascii="Wingdings" w:hAnsi="Wingdings" w:hint="default"/>
+      </w:rPr>
+    </w:lvl>
+  </w:abstractNum>
+  <w:abstractNum w:abstractNumId="8" w15:restartNumberingAfterBreak="0">
     <w:nsid w:val="50F513FD"/>
     <w:multiLevelType w:val="hybridMultilevel"/>
     <w:tmpl w:val="9B102DCE"/>
@@ -12401,7 +12648,7 @@
       </w:pPr>
     </w:lvl>
   </w:abstractNum>
-  <w:abstractNum w:abstractNumId="8" w15:restartNumberingAfterBreak="0">
+  <w:abstractNum w:abstractNumId="9" w15:restartNumberingAfterBreak="0">
     <w:nsid w:val="54A92B4C"/>
     <w:multiLevelType w:val="multilevel"/>
     <w:tmpl w:val="8BA0EFAE"/>
@@ -12514,7 +12761,7 @@
       </w:rPr>
     </w:lvl>
   </w:abstractNum>
-  <w:abstractNum w:abstractNumId="9" w15:restartNumberingAfterBreak="0">
+  <w:abstractNum w:abstractNumId="10" w15:restartNumberingAfterBreak="0">
     <w:nsid w:val="57801314"/>
     <w:multiLevelType w:val="hybridMultilevel"/>
     <w:tmpl w:val="47C0EB80"/>
@@ -12627,7 +12874,7 @@
       </w:rPr>
     </w:lvl>
   </w:abstractNum>
-  <w:abstractNum w:abstractNumId="10" w15:restartNumberingAfterBreak="0">
+  <w:abstractNum w:abstractNumId="11" w15:restartNumberingAfterBreak="0">
     <w:nsid w:val="5B307C3E"/>
     <w:multiLevelType w:val="hybridMultilevel"/>
     <w:tmpl w:val="3E8A8D9E"/>
@@ -12740,7 +12987,7 @@
       </w:rPr>
     </w:lvl>
   </w:abstractNum>
-  <w:abstractNum w:abstractNumId="11" w15:restartNumberingAfterBreak="0">
+  <w:abstractNum w:abstractNumId="12" w15:restartNumberingAfterBreak="0">
     <w:nsid w:val="5C5D1B39"/>
     <w:multiLevelType w:val="hybridMultilevel"/>
     <w:tmpl w:val="FFF2A9EC"/>
@@ -12853,7 +13100,7 @@
       </w:rPr>
     </w:lvl>
   </w:abstractNum>
-  <w:abstractNum w:abstractNumId="12" w15:restartNumberingAfterBreak="0">
+  <w:abstractNum w:abstractNumId="13" w15:restartNumberingAfterBreak="0">
     <w:nsid w:val="60AA28CD"/>
     <w:multiLevelType w:val="hybridMultilevel"/>
     <w:tmpl w:val="14DEFC12"/>
@@ -12966,7 +13213,7 @@
       </w:rPr>
     </w:lvl>
   </w:abstractNum>
-  <w:abstractNum w:abstractNumId="13" w15:restartNumberingAfterBreak="0">
+  <w:abstractNum w:abstractNumId="14" w15:restartNumberingAfterBreak="0">
     <w:nsid w:val="64142FE0"/>
     <w:multiLevelType w:val="hybridMultilevel"/>
     <w:tmpl w:val="BD7A79DC"/>
@@ -13079,7 +13326,7 @@
       </w:rPr>
     </w:lvl>
   </w:abstractNum>
-  <w:abstractNum w:abstractNumId="14" w15:restartNumberingAfterBreak="0">
+  <w:abstractNum w:abstractNumId="15" w15:restartNumberingAfterBreak="0">
     <w:nsid w:val="6AC72624"/>
     <w:multiLevelType w:val="hybridMultilevel"/>
     <w:tmpl w:val="CB007586"/>
@@ -13193,7 +13440,7 @@
     </w:lvl>
   </w:abstractNum>
   <w:num w:numId="1" w16cid:durableId="1341733317">
-    <w:abstractNumId w:val="8"/>
+    <w:abstractNumId w:val="9"/>
   </w:num>
   <w:num w:numId="2" w16cid:durableId="717364225">
     <w:abstractNumId w:val="1"/>
@@ -13202,13 +13449,13 @@
     <w:abstractNumId w:val="0"/>
   </w:num>
   <w:num w:numId="4" w16cid:durableId="753866804">
-    <w:abstractNumId w:val="5"/>
+    <w:abstractNumId w:val="6"/>
   </w:num>
   <w:num w:numId="5" w16cid:durableId="640035396">
     <w:abstractNumId w:val="4"/>
   </w:num>
   <w:num w:numId="6" w16cid:durableId="50345886">
-    <w:abstractNumId w:val="11"/>
+    <w:abstractNumId w:val="12"/>
   </w:num>
   <w:num w:numId="7" w16cid:durableId="935134341">
     <w:abstractNumId w:val="1"/>
@@ -14039,16 +14286,16 @@
     </w:lvlOverride>
   </w:num>
   <w:num w:numId="13" w16cid:durableId="902563311">
-    <w:abstractNumId w:val="7"/>
+    <w:abstractNumId w:val="8"/>
   </w:num>
   <w:num w:numId="14" w16cid:durableId="321543759">
-    <w:abstractNumId w:val="9"/>
+    <w:abstractNumId w:val="10"/>
   </w:num>
   <w:num w:numId="15" w16cid:durableId="1604655608">
-    <w:abstractNumId w:val="14"/>
+    <w:abstractNumId w:val="15"/>
   </w:num>
   <w:num w:numId="16" w16cid:durableId="813713631">
-    <w:abstractNumId w:val="10"/>
+    <w:abstractNumId w:val="11"/>
   </w:num>
   <w:num w:numId="17" w16cid:durableId="2144957482">
     <w:abstractNumId w:val="3"/>
@@ -14057,13 +14304,16 @@
     <w:abstractNumId w:val="2"/>
   </w:num>
   <w:num w:numId="19" w16cid:durableId="1288195549">
-    <w:abstractNumId w:val="6"/>
+    <w:abstractNumId w:val="7"/>
   </w:num>
   <w:num w:numId="20" w16cid:durableId="1248878900">
+    <w:abstractNumId w:val="14"/>
+  </w:num>
+  <w:num w:numId="21" w16cid:durableId="952369340">
     <w:abstractNumId w:val="13"/>
   </w:num>
-  <w:num w:numId="21" w16cid:durableId="952369340">
-    <w:abstractNumId w:val="12"/>
+  <w:num w:numId="22" w16cid:durableId="1014455827">
+    <w:abstractNumId w:val="5"/>
   </w:num>
 </w:numbering>
 </file>
@@ -15242,10 +15492,12 @@
   </w:compat>
   <w:rsids>
     <w:rsidRoot w:val="004A67D8"/>
+    <w:rsid w:val="00111E5D"/>
     <w:rsid w:val="002D4F04"/>
     <w:rsid w:val="00443F93"/>
     <w:rsid w:val="004559B3"/>
     <w:rsid w:val="004A67D8"/>
+    <w:rsid w:val="0068003B"/>
     <w:rsid w:val="00B92C35"/>
     <w:rsid w:val="00DB6A8A"/>
   </w:rsids>

</xml_diff>